<commit_message>
design pattern part4 modified
</commit_message>
<xml_diff>
--- a/4-desgin pattern part4.docx
+++ b/4-desgin pattern part4.docx
@@ -11850,8 +11850,8 @@
       <w:r>
         <w:rPr>
           <w:rFonts w:cs="Arial"/>
-          <w:rtl/>
-          <w:lang w:bidi="ar-EG"/>
+          <w:noProof/>
+          <w:rtl/>
         </w:rPr>
         <w:drawing>
           <wp:anchor distT="0" distB="0" distL="114300" distR="114300" simplePos="0" relativeHeight="251678720" behindDoc="0" locked="0" layoutInCell="1" allowOverlap="1" wp14:anchorId="56526B47" wp14:editId="32EA6C85">
@@ -11987,7 +11987,6 @@
         <w:bidi/>
         <w:ind w:left="540"/>
         <w:rPr>
-          <w:rFonts w:hint="cs"/>
           <w:rtl/>
           <w:lang w:bidi="ar-EG"/>
         </w:rPr>
@@ -12110,13 +12109,7 @@
         <w:rPr>
           <w:lang w:bidi="ar-EG"/>
         </w:rPr>
-        <w:t>strengthen</w:t>
-      </w:r>
-      <w:r>
-        <w:rPr>
-          <w:lang w:bidi="ar-EG"/>
-        </w:rPr>
-        <w:t xml:space="preserve"> </w:t>
+        <w:t xml:space="preserve">strengthen </w:t>
       </w:r>
       <w:r>
         <w:rPr>
@@ -12381,7 +12374,6 @@
         </w:numPr>
         <w:bidi/>
         <w:rPr>
-          <w:rFonts w:hint="cs"/>
           <w:rtl/>
           <w:lang w:bidi="ar-EG"/>
         </w:rPr>
@@ -12520,8 +12512,8 @@
       <w:r>
         <w:rPr>
           <w:rFonts w:cs="Arial"/>
-          <w:rtl/>
-          <w:lang w:bidi="ar-EG"/>
+          <w:noProof/>
+          <w:rtl/>
         </w:rPr>
         <w:drawing>
           <wp:anchor distT="0" distB="0" distL="114300" distR="114300" simplePos="0" relativeHeight="251679744" behindDoc="0" locked="0" layoutInCell="1" allowOverlap="1" wp14:anchorId="34B789E0" wp14:editId="00312F78">
@@ -12837,8 +12829,8 @@
       <w:r>
         <w:rPr>
           <w:rFonts w:cs="Arial"/>
-          <w:rtl/>
-          <w:lang w:bidi="ar-EG"/>
+          <w:noProof/>
+          <w:rtl/>
         </w:rPr>
         <w:drawing>
           <wp:anchor distT="0" distB="0" distL="114300" distR="114300" simplePos="0" relativeHeight="251680768" behindDoc="0" locked="0" layoutInCell="1" allowOverlap="1" wp14:anchorId="485A6873" wp14:editId="4F65E063">
@@ -12952,7 +12944,6 @@
         <w:pStyle w:val="ListParagraph"/>
         <w:bidi/>
         <w:rPr>
-          <w:rFonts w:hint="cs"/>
           <w:rtl/>
           <w:lang w:bidi="ar-EG"/>
         </w:rPr>
@@ -13122,8 +13113,8 @@
       <w:r>
         <w:rPr>
           <w:rFonts w:cs="Arial"/>
-          <w:rtl/>
-          <w:lang w:bidi="ar-EG"/>
+          <w:noProof/>
+          <w:rtl/>
         </w:rPr>
         <w:drawing>
           <wp:anchor distT="0" distB="0" distL="114300" distR="114300" simplePos="0" relativeHeight="251681792" behindDoc="0" locked="0" layoutInCell="1" allowOverlap="1" wp14:anchorId="3A73A318" wp14:editId="0144ACEF">
@@ -13252,7 +13243,6 @@
       <w:pPr>
         <w:bidi/>
         <w:rPr>
-          <w:rFonts w:hint="cs"/>
           <w:rtl/>
           <w:lang w:bidi="ar-EG"/>
         </w:rPr>
@@ -13649,15 +13639,7 @@
           <w:rtl/>
           <w:lang w:bidi="ar-EG"/>
         </w:rPr>
-        <w:t xml:space="preserve">  </w:t>
-      </w:r>
-      <w:r>
-        <w:rPr>
-          <w:rFonts w:hint="cs"/>
-          <w:rtl/>
-          <w:lang w:bidi="ar-EG"/>
-        </w:rPr>
-        <w:t xml:space="preserve">لحاجة هو مش عوزها . </w:t>
+        <w:t xml:space="preserve">  لحاجة هو مش عوزها . </w:t>
       </w:r>
     </w:p>
     <w:p>
@@ -13733,8 +13715,8 @@
       <w:r>
         <w:rPr>
           <w:rFonts w:cs="Arial"/>
-          <w:rtl/>
-          <w:lang w:bidi="ar-EG"/>
+          <w:noProof/>
+          <w:rtl/>
         </w:rPr>
         <w:drawing>
           <wp:anchor distT="0" distB="0" distL="114300" distR="114300" simplePos="0" relativeHeight="251682816" behindDoc="0" locked="0" layoutInCell="1" allowOverlap="1" wp14:anchorId="2D0CB7A9" wp14:editId="5BEEA5C2">
@@ -13862,7 +13844,6 @@
       <w:pPr>
         <w:bidi/>
         <w:rPr>
-          <w:rFonts w:hint="cs"/>
           <w:rtl/>
           <w:lang w:bidi="ar-EG"/>
         </w:rPr>
@@ -13910,7 +13891,6 @@
       <w:pPr>
         <w:bidi/>
         <w:rPr>
-          <w:rFonts w:hint="cs"/>
           <w:rtl/>
           <w:lang w:bidi="ar-EG"/>
         </w:rPr>
@@ -13918,8 +13898,8 @@
       <w:r>
         <w:rPr>
           <w:rFonts w:cs="Arial"/>
-          <w:rtl/>
-          <w:lang w:bidi="ar-EG"/>
+          <w:noProof/>
+          <w:rtl/>
         </w:rPr>
         <w:drawing>
           <wp:anchor distT="0" distB="0" distL="114300" distR="114300" simplePos="0" relativeHeight="251683840" behindDoc="0" locked="0" layoutInCell="1" allowOverlap="1" wp14:anchorId="570E25BC" wp14:editId="54CA87B2">
@@ -14110,7 +14090,6 @@
       <w:pPr>
         <w:bidi/>
         <w:rPr>
-          <w:rFonts w:hint="cs"/>
           <w:rtl/>
           <w:lang w:bidi="ar-EG"/>
         </w:rPr>
@@ -14194,8 +14173,8 @@
       <w:r>
         <w:rPr>
           <w:rFonts w:cs="Arial"/>
-          <w:rtl/>
-          <w:lang w:bidi="ar-EG"/>
+          <w:noProof/>
+          <w:rtl/>
         </w:rPr>
         <w:drawing>
           <wp:anchor distT="0" distB="0" distL="114300" distR="114300" simplePos="0" relativeHeight="251684864" behindDoc="0" locked="0" layoutInCell="1" allowOverlap="1" wp14:anchorId="44F7A8E9" wp14:editId="6C17D998">
@@ -14482,6 +14461,7 @@
           <w:rtl/>
           <w:lang w:bidi="ar-EG"/>
         </w:rPr>
+        <w:lastRenderedPageBreak/>
         <w:t xml:space="preserve">ف  هيجى  </w:t>
       </w:r>
       <w:r>
@@ -14567,8 +14547,8 @@
       </w:pPr>
       <w:r>
         <w:rPr>
-          <w:rtl/>
-          <w:lang w:bidi="ar-EG"/>
+          <w:noProof/>
+          <w:rtl/>
         </w:rPr>
         <w:drawing>
           <wp:anchor distT="0" distB="0" distL="114300" distR="114300" simplePos="0" relativeHeight="251685888" behindDoc="0" locked="0" layoutInCell="1" allowOverlap="1" wp14:anchorId="0871C323" wp14:editId="0F57BDF4">
@@ -14647,7 +14627,6 @@
         </w:numPr>
         <w:bidi/>
         <w:rPr>
-          <w:rFonts w:hint="cs"/>
           <w:lang w:bidi="ar-EG"/>
         </w:rPr>
       </w:pPr>
@@ -14714,7 +14693,6 @@
         <w:bidi/>
         <w:ind w:left="1440"/>
         <w:rPr>
-          <w:rFonts w:hint="cs"/>
           <w:rtl/>
           <w:lang w:bidi="ar-EG"/>
         </w:rPr>
@@ -14846,7 +14824,6 @@
         <w:bidi/>
         <w:ind w:left="1440"/>
         <w:rPr>
-          <w:rFonts w:hint="cs"/>
           <w:b/>
           <w:bCs/>
           <w:rtl/>
@@ -14906,7 +14883,6 @@
         <w:bidi/>
         <w:ind w:left="1440"/>
         <w:rPr>
-          <w:rFonts w:hint="cs"/>
           <w:b/>
           <w:bCs/>
           <w:rtl/>
@@ -14933,7 +14909,6 @@
         </w:numPr>
         <w:bidi/>
         <w:rPr>
-          <w:rFonts w:hint="cs"/>
           <w:lang w:bidi="ar-EG"/>
         </w:rPr>
       </w:pPr>
@@ -15038,8 +15013,8 @@
       <w:r>
         <w:rPr>
           <w:rFonts w:cs="Arial"/>
-          <w:rtl/>
-          <w:lang w:bidi="ar-EG"/>
+          <w:noProof/>
+          <w:rtl/>
         </w:rPr>
         <w:drawing>
           <wp:anchor distT="0" distB="0" distL="114300" distR="114300" simplePos="0" relativeHeight="251686912" behindDoc="0" locked="0" layoutInCell="1" allowOverlap="1" wp14:anchorId="097CB5F2" wp14:editId="105CC3B5">
@@ -15247,7 +15222,6 @@
         <w:bidi/>
         <w:ind w:left="1440"/>
         <w:rPr>
-          <w:rFonts w:hint="cs"/>
           <w:rtl/>
           <w:lang w:bidi="ar-EG"/>
         </w:rPr>
@@ -15359,13 +15333,7 @@
         <w:rPr>
           <w:lang w:bidi="ar-EG"/>
         </w:rPr>
-        <w:t>- detect I</w:t>
-      </w:r>
-      <w:r>
-        <w:rPr>
-          <w:lang w:bidi="ar-EG"/>
-        </w:rPr>
-        <w:t>SP violation</w:t>
+        <w:t>- detect ISP violation</w:t>
       </w:r>
       <w:bookmarkEnd w:id="7"/>
     </w:p>
@@ -15373,7 +15341,6 @@
       <w:pPr>
         <w:bidi/>
         <w:rPr>
-          <w:rFonts w:hint="cs"/>
           <w:rtl/>
           <w:lang w:bidi="ar-EG"/>
         </w:rPr>
@@ -15410,7 +15377,6 @@
         </w:numPr>
         <w:bidi/>
         <w:rPr>
-          <w:rFonts w:hint="cs"/>
           <w:lang w:bidi="ar-EG"/>
         </w:rPr>
       </w:pPr>
@@ -15490,7 +15456,6 @@
         </w:numPr>
         <w:bidi/>
         <w:rPr>
-          <w:rFonts w:hint="cs"/>
           <w:lang w:bidi="ar-EG"/>
         </w:rPr>
       </w:pPr>
@@ -15631,7 +15596,6 @@
       <w:pPr>
         <w:bidi/>
         <w:rPr>
-          <w:rFonts w:hint="cs"/>
           <w:rtl/>
           <w:lang w:bidi="ar-EG"/>
         </w:rPr>
@@ -15639,9 +15603,10 @@
       <w:r>
         <w:rPr>
           <w:rFonts w:cs="Arial"/>
-          <w:rtl/>
-          <w:lang w:bidi="ar-EG"/>
-        </w:rPr>
+          <w:noProof/>
+          <w:rtl/>
+        </w:rPr>
+        <w:lastRenderedPageBreak/>
         <w:drawing>
           <wp:anchor distT="0" distB="0" distL="114300" distR="114300" simplePos="0" relativeHeight="251687936" behindDoc="0" locked="0" layoutInCell="1" allowOverlap="1" wp14:anchorId="7B517071" wp14:editId="7E53A206">
             <wp:simplePos x="0" y="0"/>
@@ -15796,7 +15761,6 @@
       <w:pPr>
         <w:bidi/>
         <w:rPr>
-          <w:rFonts w:hint="cs"/>
           <w:rtl/>
           <w:lang w:bidi="ar-EG"/>
         </w:rPr>
@@ -15804,8 +15768,8 @@
       <w:r>
         <w:rPr>
           <w:rFonts w:cs="Arial"/>
-          <w:rtl/>
-          <w:lang w:bidi="ar-EG"/>
+          <w:noProof/>
+          <w:rtl/>
         </w:rPr>
         <w:drawing>
           <wp:anchor distT="0" distB="0" distL="114300" distR="114300" simplePos="0" relativeHeight="251688960" behindDoc="0" locked="0" layoutInCell="1" allowOverlap="1" wp14:anchorId="2C64B60D" wp14:editId="2EA8D6C8">
@@ -15892,7 +15856,6 @@
       <w:pPr>
         <w:bidi/>
         <w:rPr>
-          <w:rFonts w:hint="cs"/>
           <w:rtl/>
           <w:lang w:bidi="ar-EG"/>
         </w:rPr>
@@ -15970,7 +15933,6 @@
       <w:pPr>
         <w:bidi/>
         <w:rPr>
-          <w:rFonts w:hint="cs"/>
           <w:rtl/>
           <w:lang w:bidi="ar-EG"/>
         </w:rPr>
@@ -16002,7 +15964,6 @@
       <w:pPr>
         <w:bidi/>
         <w:rPr>
-          <w:rFonts w:hint="cs"/>
           <w:rtl/>
           <w:lang w:bidi="ar-EG"/>
         </w:rPr>
@@ -16010,8 +15971,8 @@
       <w:r>
         <w:rPr>
           <w:rFonts w:cs="Arial"/>
-          <w:rtl/>
-          <w:lang w:bidi="ar-EG"/>
+          <w:noProof/>
+          <w:rtl/>
         </w:rPr>
         <w:drawing>
           <wp:anchor distT="0" distB="0" distL="114300" distR="114300" simplePos="0" relativeHeight="251689984" behindDoc="0" locked="0" layoutInCell="1" allowOverlap="1" wp14:anchorId="656ADAD7" wp14:editId="4F5A49DD">
@@ -16173,6 +16134,7 @@
           <w:rtl/>
           <w:lang w:bidi="ar-EG"/>
         </w:rPr>
+        <w:lastRenderedPageBreak/>
         <w:t>3</w:t>
       </w:r>
       <w:r>
@@ -16205,7 +16167,7 @@
       </w:pPr>
       <w:r>
         <w:rPr>
-          <w:lang w:bidi="ar-EG"/>
+          <w:noProof/>
         </w:rPr>
         <w:drawing>
           <wp:anchor distT="0" distB="0" distL="114300" distR="114300" simplePos="0" relativeHeight="251691008" behindDoc="0" locked="0" layoutInCell="1" allowOverlap="1" wp14:anchorId="43AF4BB1" wp14:editId="36F7A788">
@@ -16400,7 +16362,6 @@
       <w:pPr>
         <w:bidi/>
         <w:rPr>
-          <w:rFonts w:hint="cs"/>
           <w:rtl/>
           <w:lang w:bidi="ar-EG"/>
         </w:rPr>
@@ -16563,6 +16524,14 @@
         </w:rPr>
         <w:t xml:space="preserve"> بتاعك . </w:t>
       </w:r>
+      <w:r>
+        <w:rPr>
+          <w:rFonts w:hint="cs"/>
+          <w:rtl/>
+          <w:lang w:bidi="ar-EG"/>
+        </w:rPr>
+        <w:t xml:space="preserve">دى المودل بتاعتك يعنى </w:t>
+      </w:r>
     </w:p>
     <w:p>
       <w:pPr>
@@ -16724,8 +16693,8 @@
       <w:r>
         <w:rPr>
           <w:rFonts w:cs="Arial"/>
-          <w:rtl/>
-          <w:lang w:bidi="ar-EG"/>
+          <w:noProof/>
+          <w:rtl/>
         </w:rPr>
         <w:drawing>
           <wp:anchor distT="0" distB="0" distL="114300" distR="114300" simplePos="0" relativeHeight="251692032" behindDoc="0" locked="0" layoutInCell="1" allowOverlap="1" wp14:anchorId="46F1210A" wp14:editId="2B8D5307">
@@ -16796,7 +16765,6 @@
       <w:pPr>
         <w:bidi/>
         <w:rPr>
-          <w:rFonts w:hint="cs"/>
           <w:rtl/>
           <w:lang w:bidi="ar-EG"/>
         </w:rPr>
@@ -16994,7 +16962,6 @@
         <w:bidi/>
         <w:ind w:left="1440"/>
         <w:rPr>
-          <w:rFonts w:hint="cs"/>
           <w:rtl/>
           <w:lang w:bidi="ar-EG"/>
         </w:rPr>
@@ -17267,7 +17234,6 @@
         </w:numPr>
         <w:bidi/>
         <w:rPr>
-          <w:rFonts w:hint="cs"/>
           <w:lang w:bidi="ar-EG"/>
         </w:rPr>
       </w:pPr>
@@ -17286,7 +17252,6 @@
         <w:bidi/>
         <w:ind w:left="1440"/>
         <w:rPr>
-          <w:rFonts w:hint="cs"/>
           <w:rtl/>
           <w:lang w:bidi="ar-EG"/>
         </w:rPr>
@@ -17445,8 +17410,8 @@
       <w:r>
         <w:rPr>
           <w:rFonts w:cs="Arial"/>
-          <w:rtl/>
-          <w:lang w:bidi="ar-EG"/>
+          <w:noProof/>
+          <w:rtl/>
         </w:rPr>
         <w:drawing>
           <wp:anchor distT="0" distB="0" distL="114300" distR="114300" simplePos="0" relativeHeight="251694080" behindDoc="0" locked="0" layoutInCell="1" allowOverlap="1">
@@ -17505,16 +17470,17 @@
         <w:bidi/>
         <w:ind w:left="1440"/>
         <w:rPr>
-          <w:rFonts w:hint="cs"/>
-          <w:rtl/>
-          <w:lang w:bidi="ar-EG"/>
-        </w:rPr>
-      </w:pPr>
+          <w:rtl/>
+          <w:lang w:bidi="ar-EG"/>
+        </w:rPr>
+      </w:pPr>
+      <w:bookmarkStart w:id="9" w:name="_GoBack"/>
+      <w:bookmarkEnd w:id="9"/>
       <w:r>
         <w:rPr>
           <w:rFonts w:cs="Arial"/>
-          <w:rtl/>
-          <w:lang w:bidi="ar-EG"/>
+          <w:noProof/>
+          <w:rtl/>
         </w:rPr>
         <w:drawing>
           <wp:anchor distT="0" distB="0" distL="114300" distR="114300" simplePos="0" relativeHeight="251693056" behindDoc="0" locked="0" layoutInCell="1" allowOverlap="1">
@@ -17571,61 +17537,58 @@
       <w:pPr>
         <w:bidi/>
         <w:rPr>
-          <w:rFonts w:hint="cs"/>
-          <w:rtl/>
-          <w:lang w:bidi="ar-EG"/>
-        </w:rPr>
-      </w:pPr>
-    </w:p>
-    <w:p>
-      <w:pPr>
-        <w:rPr>
-          <w:rtl/>
-          <w:lang w:bidi="ar-EG"/>
-        </w:rPr>
-      </w:pPr>
-    </w:p>
-    <w:p>
-      <w:pPr>
-        <w:rPr>
-          <w:rtl/>
-          <w:lang w:bidi="ar-EG"/>
-        </w:rPr>
-      </w:pPr>
-    </w:p>
-    <w:p>
-      <w:pPr>
-        <w:rPr>
-          <w:rtl/>
-          <w:lang w:bidi="ar-EG"/>
-        </w:rPr>
-      </w:pPr>
-    </w:p>
-    <w:p>
-      <w:pPr>
-        <w:rPr>
-          <w:rtl/>
-          <w:lang w:bidi="ar-EG"/>
-        </w:rPr>
-      </w:pPr>
-    </w:p>
-    <w:p>
-      <w:pPr>
-        <w:rPr>
-          <w:rtl/>
-          <w:lang w:bidi="ar-EG"/>
-        </w:rPr>
-      </w:pPr>
-    </w:p>
-    <w:p>
-      <w:pPr>
-        <w:rPr>
-          <w:rtl/>
-          <w:lang w:bidi="ar-EG"/>
-        </w:rPr>
-      </w:pPr>
-      <w:bookmarkStart w:id="9" w:name="_GoBack"/>
-      <w:bookmarkEnd w:id="9"/>
+          <w:rtl/>
+          <w:lang w:bidi="ar-EG"/>
+        </w:rPr>
+      </w:pPr>
+    </w:p>
+    <w:p>
+      <w:pPr>
+        <w:rPr>
+          <w:rtl/>
+          <w:lang w:bidi="ar-EG"/>
+        </w:rPr>
+      </w:pPr>
+    </w:p>
+    <w:p>
+      <w:pPr>
+        <w:rPr>
+          <w:rtl/>
+          <w:lang w:bidi="ar-EG"/>
+        </w:rPr>
+      </w:pPr>
+    </w:p>
+    <w:p>
+      <w:pPr>
+        <w:rPr>
+          <w:rtl/>
+          <w:lang w:bidi="ar-EG"/>
+        </w:rPr>
+      </w:pPr>
+    </w:p>
+    <w:p>
+      <w:pPr>
+        <w:rPr>
+          <w:rtl/>
+          <w:lang w:bidi="ar-EG"/>
+        </w:rPr>
+      </w:pPr>
+    </w:p>
+    <w:p>
+      <w:pPr>
+        <w:rPr>
+          <w:rtl/>
+          <w:lang w:bidi="ar-EG"/>
+        </w:rPr>
+      </w:pPr>
+    </w:p>
+    <w:p>
+      <w:pPr>
+        <w:rPr>
+          <w:rtl/>
+          <w:lang w:bidi="ar-EG"/>
+        </w:rPr>
+      </w:pPr>
     </w:p>
     <w:p>
       <w:pPr>
@@ -17760,7 +17723,6 @@
       <w:pPr>
         <w:pStyle w:val="Heading1"/>
         <w:rPr>
-          <w:rFonts w:hint="cs"/>
           <w:rtl/>
           <w:lang w:bidi="ar-EG"/>
         </w:rPr>
@@ -17815,7 +17777,7 @@
       </w:pPr>
       <w:r>
         <w:rPr>
-          <w:lang w:bidi="ar-EG"/>
+          <w:noProof/>
         </w:rPr>
         <w:drawing>
           <wp:anchor distT="0" distB="0" distL="114300" distR="114300" simplePos="0" relativeHeight="251695104" behindDoc="0" locked="0" layoutInCell="1" allowOverlap="1">
@@ -18303,7 +18265,7 @@
               <w:sz w:val="18"/>
               <w:szCs w:val="18"/>
             </w:rPr>
-            <w:t>12</w:t>
+            <w:t>13</w:t>
           </w:r>
           <w:r>
             <w:rPr>
@@ -20232,6 +20194,7 @@
   </w:compat>
   <w:rsids>
     <w:rsidRoot w:val="004D58A5"/>
+    <w:rsid w:val="000210E9"/>
     <w:rsid w:val="000C00A9"/>
     <w:rsid w:val="00132EFF"/>
     <w:rsid w:val="002909C5"/>
@@ -21038,7 +21001,7 @@
 </file>
 
 <file path=customXml/itemProps2.xml><?xml version="1.0" encoding="utf-8"?>
-<ds:datastoreItem xmlns:ds="http://schemas.openxmlformats.org/officeDocument/2006/customXml" ds:itemID="{28D804FA-1C53-4E7C-B921-9E1E667C93B5}">
+<ds:datastoreItem xmlns:ds="http://schemas.openxmlformats.org/officeDocument/2006/customXml" ds:itemID="{15783C67-E0CD-4D55-BB44-99D17E158D35}">
   <ds:schemaRefs>
     <ds:schemaRef ds:uri="http://schemas.openxmlformats.org/officeDocument/2006/bibliography"/>
   </ds:schemaRefs>

</xml_diff>